<commit_message>
TS 2.1 2.2 Tamil Pada Paatam editing -01/10/2022
</commit_message>
<xml_diff>
--- a/TS-Padam/TS-2.2/TS 2.2 Tamil Pada Paatam Corrections.docx
+++ b/TS-Padam/TS-2.2/TS 2.2 Tamil Pada Paatam Corrections.docx
@@ -1,6 +1,6 @@
 
 <file path=word/document.xml><?xml version="1.0" encoding="utf-8"?>
-<w:document xmlns:wpc="http://schemas.microsoft.com/office/word/2010/wordprocessingCanvas" xmlns:cx="http://schemas.microsoft.com/office/drawing/2014/chartex" xmlns:cx1="http://schemas.microsoft.com/office/drawing/2015/9/8/chartex" xmlns:mc="http://schemas.openxmlformats.org/markup-compatibility/2006" xmlns:o="urn:schemas-microsoft-com:office:office" xmlns:r="http://schemas.openxmlformats.org/officeDocument/2006/relationships" xmlns:m="http://schemas.openxmlformats.org/officeDocument/2006/math" xmlns:v="urn:schemas-microsoft-com:vml" xmlns:wp14="http://schemas.microsoft.com/office/word/2010/wordprocessingDrawing" xmlns:wp="http://schemas.openxmlformats.org/drawingml/2006/wordprocessingDrawing" xmlns:w10="urn:schemas-microsoft-com:office:word" xmlns:w="http://schemas.openxmlformats.org/wordprocessingml/2006/main" xmlns:w14="http://schemas.microsoft.com/office/word/2010/wordml" xmlns:w15="http://schemas.microsoft.com/office/word/2012/wordml" xmlns:w16se="http://schemas.microsoft.com/office/word/2015/wordml/symex" xmlns:wpg="http://schemas.microsoft.com/office/word/2010/wordprocessingGroup" xmlns:wpi="http://schemas.microsoft.com/office/word/2010/wordprocessingInk" xmlns:wne="http://schemas.microsoft.com/office/word/2006/wordml" xmlns:wps="http://schemas.microsoft.com/office/word/2010/wordprocessingShape" mc:Ignorable="w14 w15 w16se wp14">
+<w:document xmlns:wpc="http://schemas.microsoft.com/office/word/2010/wordprocessingCanvas" xmlns:cx="http://schemas.microsoft.com/office/drawing/2014/chartex" xmlns:cx1="http://schemas.microsoft.com/office/drawing/2015/9/8/chartex" xmlns:cx2="http://schemas.microsoft.com/office/drawing/2015/10/21/chartex" xmlns:cx3="http://schemas.microsoft.com/office/drawing/2016/5/9/chartex" xmlns:cx4="http://schemas.microsoft.com/office/drawing/2016/5/10/chartex" xmlns:cx5="http://schemas.microsoft.com/office/drawing/2016/5/11/chartex" xmlns:cx6="http://schemas.microsoft.com/office/drawing/2016/5/12/chartex" xmlns:cx7="http://schemas.microsoft.com/office/drawing/2016/5/13/chartex" xmlns:cx8="http://schemas.microsoft.com/office/drawing/2016/5/14/chartex" xmlns:mc="http://schemas.openxmlformats.org/markup-compatibility/2006" xmlns:aink="http://schemas.microsoft.com/office/drawing/2016/ink" xmlns:am3d="http://schemas.microsoft.com/office/drawing/2017/model3d" xmlns:o="urn:schemas-microsoft-com:office:office" xmlns:oel="http://schemas.microsoft.com/office/2019/extlst" xmlns:r="http://schemas.openxmlformats.org/officeDocument/2006/relationships" xmlns:m="http://schemas.openxmlformats.org/officeDocument/2006/math" xmlns:v="urn:schemas-microsoft-com:vml" xmlns:wp14="http://schemas.microsoft.com/office/word/2010/wordprocessingDrawing" xmlns:wp="http://schemas.openxmlformats.org/drawingml/2006/wordprocessingDrawing" xmlns:w10="urn:schemas-microsoft-com:office:word" xmlns:w="http://schemas.openxmlformats.org/wordprocessingml/2006/main" xmlns:w14="http://schemas.microsoft.com/office/word/2010/wordml" xmlns:w15="http://schemas.microsoft.com/office/word/2012/wordml" xmlns:w16cex="http://schemas.microsoft.com/office/word/2018/wordml/cex" xmlns:w16cid="http://schemas.microsoft.com/office/word/2016/wordml/cid" xmlns:w16="http://schemas.microsoft.com/office/word/2018/wordml" xmlns:w16sdtdh="http://schemas.microsoft.com/office/word/2020/wordml/sdtdatahash" xmlns:w16se="http://schemas.microsoft.com/office/word/2015/wordml/symex" xmlns:wpg="http://schemas.microsoft.com/office/word/2010/wordprocessingGroup" xmlns:wpi="http://schemas.microsoft.com/office/word/2010/wordprocessingInk" xmlns:wne="http://schemas.microsoft.com/office/word/2006/wordml" xmlns:wps="http://schemas.microsoft.com/office/word/2010/wordprocessingShape" mc:Ignorable="w14 w15 w16se w16cid w16 w16cex w16sdtdh wp14">
   <w:body>
     <w:p>
       <w:pPr>
@@ -91,18 +91,7 @@
           <w:szCs w:val="32"/>
           <w:u w:val="single"/>
         </w:rPr>
-        <w:t xml:space="preserve">Observed </w:t>
-      </w:r>
-      <w:proofErr w:type="gramStart"/>
-      <w:r>
-        <w:rPr>
-          <w:b/>
-          <w:bCs/>
-          <w:sz w:val="32"/>
-          <w:szCs w:val="32"/>
-          <w:u w:val="single"/>
-        </w:rPr>
-        <w:t xml:space="preserve">till </w:t>
+        <w:t xml:space="preserve">Observed till </w:t>
       </w:r>
       <w:r>
         <w:rPr>
@@ -115,7 +104,6 @@
         </w:rPr>
         <w:t>???????</w:t>
       </w:r>
-      <w:proofErr w:type="gramEnd"/>
     </w:p>
     <w:p>
       <w:pPr>
@@ -281,20 +269,8 @@
                 <w:szCs w:val="28"/>
                 <w:lang w:bidi="ta-IN"/>
               </w:rPr>
-              <w:t xml:space="preserve">TS 2.2.2.4 - </w:t>
-            </w:r>
-            <w:proofErr w:type="spellStart"/>
-            <w:r>
-              <w:rPr>
-                <w:rFonts w:cs="Latha"/>
-                <w:b/>
-                <w:sz w:val="28"/>
-                <w:szCs w:val="28"/>
-                <w:lang w:bidi="ta-IN"/>
-              </w:rPr>
-              <w:t>Padam</w:t>
-            </w:r>
-            <w:proofErr w:type="spellEnd"/>
+              <w:t>TS 2.2.2.4 - Padam</w:t>
+            </w:r>
           </w:p>
           <w:p>
             <w:pPr>
@@ -1021,23 +997,7 @@
                 <w:b/>
                 <w:bCs/>
               </w:rPr>
-              <w:t xml:space="preserve">(It is </w:t>
-            </w:r>
-            <w:proofErr w:type="spellStart"/>
-            <w:r>
-              <w:rPr>
-                <w:b/>
-                <w:bCs/>
-              </w:rPr>
-              <w:t>hraswam</w:t>
-            </w:r>
-            <w:proofErr w:type="spellEnd"/>
-            <w:r>
-              <w:rPr>
-                <w:b/>
-                <w:bCs/>
-              </w:rPr>
-              <w:t>)</w:t>
+              <w:t>(It is hraswam)</w:t>
             </w:r>
           </w:p>
         </w:tc>
@@ -1089,20 +1049,8 @@
                 <w:szCs w:val="28"/>
                 <w:lang w:bidi="ta-IN"/>
               </w:rPr>
-              <w:t xml:space="preserve"> - </w:t>
-            </w:r>
-            <w:proofErr w:type="spellStart"/>
-            <w:r>
-              <w:rPr>
-                <w:rFonts w:cs="Latha"/>
-                <w:b/>
-                <w:sz w:val="28"/>
-                <w:szCs w:val="28"/>
-                <w:lang w:bidi="ta-IN"/>
-              </w:rPr>
-              <w:t>Padam</w:t>
-            </w:r>
-            <w:proofErr w:type="spellEnd"/>
+              <w:t xml:space="preserve"> - Padam</w:t>
+            </w:r>
           </w:p>
           <w:p>
             <w:pPr>
@@ -1115,7 +1063,6 @@
                 <w:lang w:bidi="ta-IN"/>
               </w:rPr>
             </w:pPr>
-            <w:proofErr w:type="spellStart"/>
             <w:r>
               <w:rPr>
                 <w:rFonts w:cs="Latha"/>
@@ -1124,18 +1071,7 @@
                 <w:szCs w:val="28"/>
                 <w:lang w:bidi="ta-IN"/>
               </w:rPr>
-              <w:t>Padam</w:t>
-            </w:r>
-            <w:proofErr w:type="spellEnd"/>
-            <w:r>
-              <w:rPr>
-                <w:rFonts w:cs="Latha"/>
-                <w:b/>
-                <w:sz w:val="28"/>
-                <w:szCs w:val="28"/>
-                <w:lang w:bidi="ta-IN"/>
-              </w:rPr>
-              <w:t xml:space="preserve"> No. - </w:t>
+              <w:t xml:space="preserve">Padam No. - </w:t>
             </w:r>
             <w:r>
               <w:rPr>
@@ -1159,7 +1095,6 @@
                 <w:lang w:bidi="ta-IN"/>
               </w:rPr>
             </w:pPr>
-            <w:proofErr w:type="spellStart"/>
             <w:r>
               <w:rPr>
                 <w:rFonts w:cs="Latha"/>
@@ -1168,18 +1103,7 @@
                 <w:szCs w:val="28"/>
                 <w:lang w:bidi="ta-IN"/>
               </w:rPr>
-              <w:t>Panchaati</w:t>
-            </w:r>
-            <w:proofErr w:type="spellEnd"/>
-            <w:r>
-              <w:rPr>
-                <w:rFonts w:cs="Latha"/>
-                <w:b/>
-                <w:sz w:val="28"/>
-                <w:szCs w:val="28"/>
-                <w:lang w:bidi="ta-IN"/>
-              </w:rPr>
-              <w:t xml:space="preserve">  No. - </w:t>
+              <w:t xml:space="preserve">Panchaati  No. - </w:t>
             </w:r>
             <w:r>
               <w:rPr>
@@ -1210,68 +1134,203 @@
                 <w:szCs w:val="40"/>
               </w:rPr>
             </w:pPr>
-            <w:proofErr w:type="spellStart"/>
-            <w:r>
-              <w:rPr>
-                <w:rFonts w:ascii="BRH Devanagari Extra" w:hAnsi="BRH Devanagari Extra" w:cs="BRH Devanagari Extra"/>
-                <w:sz w:val="40"/>
-                <w:szCs w:val="40"/>
-              </w:rPr>
-              <w:t>AjÉþ</w:t>
-            </w:r>
-            <w:proofErr w:type="spellEnd"/>
-            <w:r>
-              <w:rPr>
-                <w:rFonts w:ascii="BRH Devanagari Extra" w:hAnsi="BRH Devanagari Extra" w:cs="BRH Devanagari Extra"/>
-                <w:sz w:val="40"/>
-                <w:szCs w:val="40"/>
-              </w:rPr>
-              <w:t xml:space="preserve"> | </w:t>
-            </w:r>
-            <w:proofErr w:type="spellStart"/>
-            <w:r>
-              <w:rPr>
-                <w:rFonts w:ascii="BRH Devanagari Extra" w:hAnsi="BRH Devanagari Extra" w:cs="BRH Devanagari Extra"/>
-                <w:sz w:val="40"/>
-                <w:szCs w:val="40"/>
-              </w:rPr>
-              <w:t>Lå</w:t>
-            </w:r>
-            <w:proofErr w:type="spellEnd"/>
-            <w:r>
-              <w:rPr>
-                <w:rFonts w:ascii="BRH Malayalam Extra" w:hAnsi="BRH Malayalam Extra" w:cs="BRH Devanagari Extra"/>
-                <w:sz w:val="34"/>
-                <w:szCs w:val="40"/>
-              </w:rPr>
-              <w:t>–</w:t>
-            </w:r>
-            <w:proofErr w:type="spellStart"/>
-            <w:r>
-              <w:rPr>
-                <w:rFonts w:ascii="BRH Devanagari Extra" w:hAnsi="BRH Devanagari Extra" w:cs="BRH Devanagari Extra"/>
-                <w:sz w:val="40"/>
-                <w:szCs w:val="40"/>
-              </w:rPr>
-              <w:t>lS</w:t>
-            </w:r>
-            <w:r>
-              <w:rPr>
-                <w:rFonts w:ascii="BRH Devanagari Extra" w:hAnsi="BRH Devanagari Extra" w:cs="BRH Devanagari Extra"/>
-                <w:sz w:val="40"/>
-                <w:szCs w:val="40"/>
+            <w:r>
+              <w:rPr>
+                <w:rFonts w:ascii="Latha" w:hAnsi="Latha" w:cs="Latha"/>
+                <w:sz w:val="28"/>
+                <w:szCs w:val="28"/>
+                <w:cs/>
+                <w:lang w:bidi="ta-IN"/>
+              </w:rPr>
+              <w:t>அத</w:t>
+            </w:r>
+            <w:r>
+              <w:rPr>
+                <w:rFonts w:ascii="BRH Tamil Tab Extra" w:hAnsi="BRH Tamil Tab Extra" w:cs="Latha"/>
+                <w:b/>
+                <w:sz w:val="36"/>
+                <w:szCs w:val="28"/>
+              </w:rPr>
+              <w:t>†</w:t>
+            </w:r>
+            <w:r>
+              <w:rPr>
+                <w:rFonts w:ascii="Latha" w:hAnsi="Latha" w:cs="Latha"/>
+                <w:b/>
+                <w:bCs/>
+                <w:position w:val="-12"/>
+                <w:sz w:val="28"/>
+                <w:szCs w:val="28"/>
+                <w:cs/>
+                <w:lang w:bidi="ta-IN"/>
+              </w:rPr>
+              <w:t>2</w:t>
+            </w:r>
+            <w:r>
+              <w:rPr>
+                <w:rFonts w:ascii="Latha" w:hAnsi="Latha" w:cs="Latha"/>
+                <w:sz w:val="28"/>
+                <w:szCs w:val="28"/>
+                <w:cs/>
+                <w:lang w:bidi="ta-IN"/>
+              </w:rPr>
+              <w:t xml:space="preserve"> </w:t>
+            </w:r>
+            <w:r>
+              <w:rPr>
+                <w:rFonts w:ascii="Latha" w:hAnsi="Latha" w:cs="Latha"/>
+                <w:sz w:val="28"/>
+                <w:szCs w:val="28"/>
+              </w:rPr>
+              <w:t xml:space="preserve">| </w:t>
+            </w:r>
+            <w:r>
+              <w:rPr>
+                <w:rFonts w:ascii="Latha" w:hAnsi="Latha" w:cs="Latha"/>
+                <w:sz w:val="28"/>
+                <w:szCs w:val="28"/>
+                <w:cs/>
+                <w:lang w:bidi="ta-IN"/>
+              </w:rPr>
+              <w:t>ஐ</w:t>
+            </w:r>
+            <w:r>
+              <w:rPr>
+                <w:rFonts w:ascii="BRH Tamil Tab Extra" w:hAnsi="BRH Tamil Tab Extra" w:cs="Latha"/>
+                <w:b/>
+                <w:sz w:val="36"/>
+                <w:szCs w:val="28"/>
+              </w:rPr>
+              <w:t>…</w:t>
+            </w:r>
+            <w:r>
+              <w:rPr>
+                <w:rFonts w:ascii="Latha" w:hAnsi="Latha" w:cs="Latha"/>
+                <w:sz w:val="28"/>
+                <w:szCs w:val="28"/>
+                <w:cs/>
+                <w:lang w:bidi="ta-IN"/>
+              </w:rPr>
+              <w:t>ந்த்</w:t>
+            </w:r>
+            <w:r>
+              <w:rPr>
+                <w:rFonts w:ascii="Latha" w:hAnsi="Latha" w:cs="Latha"/>
+                <w:b/>
+                <w:bCs/>
+                <w:position w:val="-12"/>
+                <w:sz w:val="28"/>
+                <w:szCs w:val="28"/>
+                <w:cs/>
+                <w:lang w:bidi="ta-IN"/>
+              </w:rPr>
+              <w:t>3</w:t>
+            </w:r>
+            <w:r>
+              <w:rPr>
+                <w:rFonts w:ascii="Latha" w:hAnsi="Latha" w:cs="Latha"/>
+                <w:sz w:val="28"/>
+                <w:szCs w:val="28"/>
+                <w:cs/>
+                <w:lang w:bidi="ta-IN"/>
+              </w:rPr>
+              <w:t>ர</w:t>
+            </w:r>
+            <w:r>
+              <w:rPr>
+                <w:rFonts w:ascii="Latha" w:hAnsi="Latha" w:cs="Latha"/>
+                <w:sz w:val="28"/>
+                <w:szCs w:val="28"/>
                 <w:highlight w:val="yellow"/>
-              </w:rPr>
-              <w:t>ìxrÉþÈ</w:t>
-            </w:r>
-            <w:proofErr w:type="spellEnd"/>
-            <w:r>
-              <w:rPr>
-                <w:rFonts w:ascii="BRH Devanagari Extra" w:hAnsi="BRH Devanagari Extra" w:cs="BRH Devanagari Extra"/>
-                <w:sz w:val="40"/>
-                <w:szCs w:val="40"/>
-              </w:rPr>
-              <w:t xml:space="preserve"> |</w:t>
+                <w:cs/>
+                <w:lang w:bidi="ta-IN"/>
+              </w:rPr>
+              <w:t>ஸ்ய</w:t>
+            </w:r>
+            <w:r>
+              <w:rPr>
+                <w:rFonts w:ascii="BRH Tamil Tab Extra" w:hAnsi="BRH Tamil Tab Extra" w:cs="Latha"/>
+                <w:b/>
+                <w:sz w:val="36"/>
+                <w:szCs w:val="28"/>
+                <w:highlight w:val="yellow"/>
+              </w:rPr>
+              <w:t>†</w:t>
+            </w:r>
+            <w:r>
+              <w:rPr>
+                <w:rFonts w:ascii="Latha" w:hAnsi="Latha" w:cs="Latha"/>
+                <w:b/>
+                <w:bCs/>
+                <w:sz w:val="32"/>
+                <w:szCs w:val="32"/>
+                <w:highlight w:val="yellow"/>
+                <w:cs/>
+                <w:lang w:bidi="ta-IN"/>
+              </w:rPr>
+              <w:t>:</w:t>
+            </w:r>
+            <w:r>
+              <w:rPr>
+                <w:rFonts w:ascii="Latha" w:hAnsi="Latha" w:cs="Latha"/>
+                <w:sz w:val="28"/>
+                <w:szCs w:val="28"/>
+                <w:cs/>
+                <w:lang w:bidi="ta-IN"/>
+              </w:rPr>
+              <w:t xml:space="preserve"> </w:t>
+            </w:r>
+            <w:r>
+              <w:rPr>
+                <w:rFonts w:ascii="Latha" w:hAnsi="Latha" w:cs="Latha"/>
+                <w:sz w:val="28"/>
+                <w:szCs w:val="28"/>
+              </w:rPr>
+              <w:t xml:space="preserve">| </w:t>
+            </w:r>
+            <w:r>
+              <w:rPr>
+                <w:rFonts w:ascii="Latha" w:hAnsi="Latha" w:cs="Latha"/>
+                <w:b/>
+                <w:bCs/>
+                <w:sz w:val="32"/>
+                <w:szCs w:val="32"/>
+                <w:lang w:bidi="ta-IN"/>
+              </w:rPr>
+              <w:t>6</w:t>
+            </w:r>
+            <w:r>
+              <w:rPr>
+                <w:rFonts w:ascii="Latha" w:hAnsi="Latha" w:cs="Latha"/>
+                <w:b/>
+                <w:bCs/>
+                <w:sz w:val="32"/>
+                <w:szCs w:val="32"/>
+                <w:lang w:bidi="ta-IN"/>
+              </w:rPr>
+              <w:t>0 (</w:t>
+            </w:r>
+            <w:r>
+              <w:rPr>
+                <w:rFonts w:ascii="Latha" w:hAnsi="Latha" w:cs="Latha"/>
+                <w:b/>
+                <w:bCs/>
+                <w:sz w:val="32"/>
+                <w:szCs w:val="32"/>
+                <w:lang w:bidi="ta-IN"/>
+              </w:rPr>
+              <w:t>5</w:t>
+            </w:r>
+            <w:r>
+              <w:rPr>
+                <w:rFonts w:ascii="Latha" w:hAnsi="Latha" w:cs="Latha"/>
+                <w:b/>
+                <w:bCs/>
+                <w:sz w:val="32"/>
+                <w:szCs w:val="32"/>
+                <w:lang w:bidi="ta-IN"/>
+              </w:rPr>
+              <w:t>0)</w:t>
             </w:r>
           </w:p>
         </w:tc>
@@ -1288,68 +1347,190 @@
                 <w:szCs w:val="40"/>
               </w:rPr>
             </w:pPr>
-            <w:proofErr w:type="spellStart"/>
-            <w:r>
-              <w:rPr>
-                <w:rFonts w:ascii="BRH Devanagari Extra" w:hAnsi="BRH Devanagari Extra" w:cs="BRH Devanagari Extra"/>
-                <w:sz w:val="40"/>
-                <w:szCs w:val="40"/>
-              </w:rPr>
-              <w:t>AjÉþ</w:t>
-            </w:r>
-            <w:proofErr w:type="spellEnd"/>
-            <w:r>
-              <w:rPr>
-                <w:rFonts w:ascii="BRH Devanagari Extra" w:hAnsi="BRH Devanagari Extra" w:cs="BRH Devanagari Extra"/>
-                <w:sz w:val="40"/>
-                <w:szCs w:val="40"/>
-              </w:rPr>
-              <w:t xml:space="preserve"> | </w:t>
-            </w:r>
-            <w:proofErr w:type="spellStart"/>
-            <w:r>
-              <w:rPr>
-                <w:rFonts w:ascii="BRH Devanagari Extra" w:hAnsi="BRH Devanagari Extra" w:cs="BRH Devanagari Extra"/>
-                <w:sz w:val="40"/>
-                <w:szCs w:val="40"/>
-              </w:rPr>
-              <w:t>Lå</w:t>
-            </w:r>
-            <w:proofErr w:type="spellEnd"/>
-            <w:r>
-              <w:rPr>
-                <w:rFonts w:ascii="BRH Malayalam Extra" w:hAnsi="BRH Malayalam Extra" w:cs="BRH Devanagari Extra"/>
-                <w:sz w:val="34"/>
-                <w:szCs w:val="40"/>
-              </w:rPr>
-              <w:t>–</w:t>
-            </w:r>
-            <w:proofErr w:type="spellStart"/>
-            <w:r>
-              <w:rPr>
-                <w:rFonts w:ascii="BRH Devanagari Extra" w:hAnsi="BRH Devanagari Extra" w:cs="BRH Devanagari Extra"/>
-                <w:sz w:val="40"/>
-                <w:szCs w:val="40"/>
-              </w:rPr>
-              <w:t>lSì</w:t>
-            </w:r>
-            <w:r>
-              <w:rPr>
-                <w:rFonts w:ascii="BRH Devanagari Extra" w:hAnsi="BRH Devanagari Extra" w:cs="BRH Devanagari Extra"/>
-                <w:sz w:val="40"/>
-                <w:szCs w:val="40"/>
+            <w:r>
+              <w:rPr>
+                <w:rFonts w:ascii="Latha" w:hAnsi="Latha" w:cs="Latha"/>
+                <w:sz w:val="28"/>
+                <w:szCs w:val="28"/>
+                <w:cs/>
+                <w:lang w:bidi="ta-IN"/>
+              </w:rPr>
+              <w:t>அத</w:t>
+            </w:r>
+            <w:r>
+              <w:rPr>
+                <w:rFonts w:ascii="BRH Tamil Tab Extra" w:hAnsi="BRH Tamil Tab Extra" w:cs="Latha"/>
+                <w:b/>
+                <w:sz w:val="36"/>
+                <w:szCs w:val="28"/>
+              </w:rPr>
+              <w:t>†</w:t>
+            </w:r>
+            <w:r>
+              <w:rPr>
+                <w:rFonts w:ascii="Latha" w:hAnsi="Latha" w:cs="Latha"/>
+                <w:b/>
+                <w:bCs/>
+                <w:position w:val="-12"/>
+                <w:sz w:val="28"/>
+                <w:szCs w:val="28"/>
+                <w:cs/>
+                <w:lang w:bidi="ta-IN"/>
+              </w:rPr>
+              <w:t>2</w:t>
+            </w:r>
+            <w:r>
+              <w:rPr>
+                <w:rFonts w:ascii="Latha" w:hAnsi="Latha" w:cs="Latha"/>
+                <w:sz w:val="28"/>
+                <w:szCs w:val="28"/>
+                <w:cs/>
+                <w:lang w:bidi="ta-IN"/>
+              </w:rPr>
+              <w:t xml:space="preserve"> </w:t>
+            </w:r>
+            <w:r>
+              <w:rPr>
+                <w:rFonts w:ascii="Latha" w:hAnsi="Latha" w:cs="Latha"/>
+                <w:sz w:val="28"/>
+                <w:szCs w:val="28"/>
+              </w:rPr>
+              <w:t xml:space="preserve">| </w:t>
+            </w:r>
+            <w:r>
+              <w:rPr>
+                <w:rFonts w:ascii="Latha" w:hAnsi="Latha" w:cs="Latha"/>
+                <w:sz w:val="28"/>
+                <w:szCs w:val="28"/>
+                <w:cs/>
+                <w:lang w:bidi="ta-IN"/>
+              </w:rPr>
+              <w:t>ஐ</w:t>
+            </w:r>
+            <w:r>
+              <w:rPr>
+                <w:rFonts w:ascii="BRH Tamil Tab Extra" w:hAnsi="BRH Tamil Tab Extra" w:cs="Latha"/>
+                <w:b/>
+                <w:sz w:val="36"/>
+                <w:szCs w:val="28"/>
+              </w:rPr>
+              <w:t>…</w:t>
+            </w:r>
+            <w:r>
+              <w:rPr>
+                <w:rFonts w:ascii="Latha" w:hAnsi="Latha" w:cs="Latha"/>
+                <w:sz w:val="28"/>
+                <w:szCs w:val="28"/>
+                <w:cs/>
+                <w:lang w:bidi="ta-IN"/>
+              </w:rPr>
+              <w:t>ந்த்</w:t>
+            </w:r>
+            <w:r>
+              <w:rPr>
+                <w:rFonts w:ascii="Latha" w:hAnsi="Latha" w:cs="Latha"/>
+                <w:b/>
+                <w:bCs/>
+                <w:position w:val="-12"/>
+                <w:sz w:val="28"/>
+                <w:szCs w:val="28"/>
+                <w:cs/>
+                <w:lang w:bidi="ta-IN"/>
+              </w:rPr>
+              <w:t>3</w:t>
+            </w:r>
+            <w:r>
+              <w:rPr>
+                <w:rFonts w:ascii="Latha" w:hAnsi="Latha" w:cs="Latha"/>
+                <w:sz w:val="28"/>
+                <w:szCs w:val="28"/>
+                <w:cs/>
+                <w:lang w:bidi="ta-IN"/>
+              </w:rPr>
+              <w:t>ர</w:t>
+            </w:r>
+            <w:r>
+              <w:rPr>
+                <w:rFonts w:ascii="Latha" w:hAnsi="Latha" w:cs="Latha"/>
+                <w:sz w:val="28"/>
+                <w:szCs w:val="28"/>
                 <w:highlight w:val="green"/>
-              </w:rPr>
-              <w:t>xrÉþ</w:t>
-            </w:r>
-            <w:proofErr w:type="spellEnd"/>
-            <w:r>
-              <w:rPr>
-                <w:rFonts w:ascii="BRH Devanagari Extra" w:hAnsi="BRH Devanagari Extra" w:cs="BRH Devanagari Extra"/>
-                <w:sz w:val="40"/>
-                <w:szCs w:val="40"/>
-              </w:rPr>
-              <w:t xml:space="preserve"> |</w:t>
+                <w:cs/>
+                <w:lang w:bidi="ta-IN"/>
+              </w:rPr>
+              <w:t>ஸ்ய</w:t>
+            </w:r>
+            <w:r>
+              <w:rPr>
+                <w:rFonts w:ascii="BRH Tamil Tab Extra" w:hAnsi="BRH Tamil Tab Extra" w:cs="Latha"/>
+                <w:b/>
+                <w:sz w:val="36"/>
+                <w:szCs w:val="28"/>
+                <w:highlight w:val="green"/>
+              </w:rPr>
+              <w:t>†</w:t>
+            </w:r>
+            <w:r>
+              <w:rPr>
+                <w:rFonts w:ascii="Latha" w:hAnsi="Latha" w:cs="Latha"/>
+                <w:sz w:val="28"/>
+                <w:szCs w:val="28"/>
+                <w:cs/>
+                <w:lang w:bidi="ta-IN"/>
+              </w:rPr>
+              <w:t xml:space="preserve"> </w:t>
+            </w:r>
+            <w:r>
+              <w:rPr>
+                <w:rFonts w:ascii="Latha" w:hAnsi="Latha" w:cs="Latha"/>
+                <w:sz w:val="28"/>
+                <w:szCs w:val="28"/>
+              </w:rPr>
+              <w:t xml:space="preserve">| </w:t>
+            </w:r>
+            <w:r>
+              <w:rPr>
+                <w:rFonts w:ascii="Latha" w:hAnsi="Latha" w:cs="Latha"/>
+                <w:b/>
+                <w:bCs/>
+                <w:sz w:val="32"/>
+                <w:szCs w:val="32"/>
+                <w:lang w:bidi="ta-IN"/>
+              </w:rPr>
+              <w:t>6</w:t>
+            </w:r>
+            <w:r>
+              <w:rPr>
+                <w:rFonts w:ascii="Latha" w:hAnsi="Latha" w:cs="Latha"/>
+                <w:b/>
+                <w:bCs/>
+                <w:sz w:val="32"/>
+                <w:szCs w:val="32"/>
+                <w:lang w:bidi="ta-IN"/>
+              </w:rPr>
+              <w:t>0 (</w:t>
+            </w:r>
+            <w:r>
+              <w:rPr>
+                <w:rFonts w:ascii="Latha" w:hAnsi="Latha" w:cs="Latha"/>
+                <w:b/>
+                <w:bCs/>
+                <w:sz w:val="32"/>
+                <w:szCs w:val="32"/>
+                <w:lang w:bidi="ta-IN"/>
+              </w:rPr>
+              <w:t>5</w:t>
+            </w:r>
+            <w:r>
+              <w:rPr>
+                <w:rFonts w:ascii="Latha" w:hAnsi="Latha" w:cs="Latha"/>
+                <w:b/>
+                <w:bCs/>
+                <w:sz w:val="32"/>
+                <w:szCs w:val="32"/>
+                <w:lang w:bidi="ta-IN"/>
+              </w:rPr>
+              <w:t>0)</w:t>
             </w:r>
           </w:p>
         </w:tc>
@@ -1366,8 +1547,6 @@
           <w:u w:val="single"/>
         </w:rPr>
       </w:pPr>
-      <w:bookmarkStart w:id="0" w:name="_GoBack"/>
-      <w:bookmarkEnd w:id="0"/>
     </w:p>
     <w:p>
       <w:pPr>
@@ -5406,7 +5585,6 @@
               </w:rPr>
               <w:t xml:space="preserve"> </w:t>
             </w:r>
-            <w:proofErr w:type="spellStart"/>
             <w:r>
               <w:rPr>
                 <w:rFonts w:cs="Latha"/>
@@ -5414,17 +5592,7 @@
                 <w:szCs w:val="28"/>
                 <w:lang w:bidi="ta-IN"/>
               </w:rPr>
-              <w:t>hraswam</w:t>
-            </w:r>
-            <w:proofErr w:type="spellEnd"/>
-            <w:r>
-              <w:rPr>
-                <w:rFonts w:cs="Latha"/>
-                <w:sz w:val="28"/>
-                <w:szCs w:val="28"/>
-                <w:lang w:bidi="ta-IN"/>
-              </w:rPr>
-              <w:t>)</w:t>
+              <w:t>hraswam)</w:t>
             </w:r>
           </w:p>
         </w:tc>
@@ -6326,27 +6494,7 @@
                 <w:szCs w:val="28"/>
                 <w:lang w:bidi="ta-IN"/>
               </w:rPr>
-              <w:t>“</w:t>
-            </w:r>
-            <w:proofErr w:type="spellStart"/>
-            <w:r>
-              <w:rPr>
-                <w:rFonts w:cs="Latha"/>
-                <w:sz w:val="28"/>
-                <w:szCs w:val="28"/>
-                <w:lang w:bidi="ta-IN"/>
-              </w:rPr>
-              <w:t>vyam</w:t>
-            </w:r>
-            <w:proofErr w:type="spellEnd"/>
-            <w:r>
-              <w:rPr>
-                <w:rFonts w:cs="Latha"/>
-                <w:sz w:val="28"/>
-                <w:szCs w:val="28"/>
-                <w:lang w:bidi="ta-IN"/>
-              </w:rPr>
-              <w:t>”)</w:t>
+              <w:t>“vyam”)</w:t>
             </w:r>
           </w:p>
         </w:tc>
@@ -9439,27 +9587,7 @@
                 <w:szCs w:val="28"/>
                 <w:lang w:bidi="ta-IN"/>
               </w:rPr>
-              <w:t>(</w:t>
-            </w:r>
-            <w:proofErr w:type="spellStart"/>
-            <w:r>
-              <w:rPr>
-                <w:rFonts w:cs="Latha"/>
-                <w:sz w:val="28"/>
-                <w:szCs w:val="28"/>
-                <w:lang w:bidi="ta-IN"/>
-              </w:rPr>
-              <w:t>swaritam</w:t>
-            </w:r>
-            <w:proofErr w:type="spellEnd"/>
-            <w:r>
-              <w:rPr>
-                <w:rFonts w:cs="Latha"/>
-                <w:sz w:val="28"/>
-                <w:szCs w:val="28"/>
-                <w:lang w:bidi="ta-IN"/>
-              </w:rPr>
-              <w:t xml:space="preserve"> removed)</w:t>
+              <w:t>(swaritam removed)</w:t>
             </w:r>
           </w:p>
         </w:tc>
@@ -18316,7 +18444,7 @@
 </file>
 
 <file path=word/endnotes.xml><?xml version="1.0" encoding="utf-8"?>
-<w:endnotes xmlns:wpc="http://schemas.microsoft.com/office/word/2010/wordprocessingCanvas" xmlns:cx="http://schemas.microsoft.com/office/drawing/2014/chartex" xmlns:cx1="http://schemas.microsoft.com/office/drawing/2015/9/8/chartex" xmlns:mc="http://schemas.openxmlformats.org/markup-compatibility/2006" xmlns:o="urn:schemas-microsoft-com:office:office" xmlns:r="http://schemas.openxmlformats.org/officeDocument/2006/relationships" xmlns:m="http://schemas.openxmlformats.org/officeDocument/2006/math" xmlns:v="urn:schemas-microsoft-com:vml" xmlns:wp14="http://schemas.microsoft.com/office/word/2010/wordprocessingDrawing" xmlns:wp="http://schemas.openxmlformats.org/drawingml/2006/wordprocessingDrawing" xmlns:w10="urn:schemas-microsoft-com:office:word" xmlns:w="http://schemas.openxmlformats.org/wordprocessingml/2006/main" xmlns:w14="http://schemas.microsoft.com/office/word/2010/wordml" xmlns:w15="http://schemas.microsoft.com/office/word/2012/wordml" xmlns:w16se="http://schemas.microsoft.com/office/word/2015/wordml/symex" xmlns:wpg="http://schemas.microsoft.com/office/word/2010/wordprocessingGroup" xmlns:wpi="http://schemas.microsoft.com/office/word/2010/wordprocessingInk" xmlns:wne="http://schemas.microsoft.com/office/word/2006/wordml" xmlns:wps="http://schemas.microsoft.com/office/word/2010/wordprocessingShape" mc:Ignorable="w14 w15 w16se wp14">
+<w:endnotes xmlns:wpc="http://schemas.microsoft.com/office/word/2010/wordprocessingCanvas" xmlns:cx="http://schemas.microsoft.com/office/drawing/2014/chartex" xmlns:cx1="http://schemas.microsoft.com/office/drawing/2015/9/8/chartex" xmlns:cx2="http://schemas.microsoft.com/office/drawing/2015/10/21/chartex" xmlns:cx3="http://schemas.microsoft.com/office/drawing/2016/5/9/chartex" xmlns:cx4="http://schemas.microsoft.com/office/drawing/2016/5/10/chartex" xmlns:cx5="http://schemas.microsoft.com/office/drawing/2016/5/11/chartex" xmlns:cx6="http://schemas.microsoft.com/office/drawing/2016/5/12/chartex" xmlns:cx7="http://schemas.microsoft.com/office/drawing/2016/5/13/chartex" xmlns:cx8="http://schemas.microsoft.com/office/drawing/2016/5/14/chartex" xmlns:mc="http://schemas.openxmlformats.org/markup-compatibility/2006" xmlns:aink="http://schemas.microsoft.com/office/drawing/2016/ink" xmlns:am3d="http://schemas.microsoft.com/office/drawing/2017/model3d" xmlns:o="urn:schemas-microsoft-com:office:office" xmlns:oel="http://schemas.microsoft.com/office/2019/extlst" xmlns:r="http://schemas.openxmlformats.org/officeDocument/2006/relationships" xmlns:m="http://schemas.openxmlformats.org/officeDocument/2006/math" xmlns:v="urn:schemas-microsoft-com:vml" xmlns:wp14="http://schemas.microsoft.com/office/word/2010/wordprocessingDrawing" xmlns:wp="http://schemas.openxmlformats.org/drawingml/2006/wordprocessingDrawing" xmlns:w10="urn:schemas-microsoft-com:office:word" xmlns:w="http://schemas.openxmlformats.org/wordprocessingml/2006/main" xmlns:w14="http://schemas.microsoft.com/office/word/2010/wordml" xmlns:w15="http://schemas.microsoft.com/office/word/2012/wordml" xmlns:w16cex="http://schemas.microsoft.com/office/word/2018/wordml/cex" xmlns:w16cid="http://schemas.microsoft.com/office/word/2016/wordml/cid" xmlns:w16="http://schemas.microsoft.com/office/word/2018/wordml" xmlns:w16sdtdh="http://schemas.microsoft.com/office/word/2020/wordml/sdtdatahash" xmlns:w16se="http://schemas.microsoft.com/office/word/2015/wordml/symex" xmlns:wpg="http://schemas.microsoft.com/office/word/2010/wordprocessingGroup" xmlns:wpi="http://schemas.microsoft.com/office/word/2010/wordprocessingInk" xmlns:wne="http://schemas.microsoft.com/office/word/2006/wordml" xmlns:wps="http://schemas.microsoft.com/office/word/2010/wordprocessingShape" mc:Ignorable="w14 w15 w16se w16cid w16 w16cex w16sdtdh wp14">
   <w:endnote w:type="separator" w:id="-1">
     <w:p>
       <w:pPr>
@@ -18341,7 +18469,7 @@
 </file>
 
 <file path=word/footer1.xml><?xml version="1.0" encoding="utf-8"?>
-<w:ftr xmlns:wpc="http://schemas.microsoft.com/office/word/2010/wordprocessingCanvas" xmlns:cx="http://schemas.microsoft.com/office/drawing/2014/chartex" xmlns:cx1="http://schemas.microsoft.com/office/drawing/2015/9/8/chartex" xmlns:mc="http://schemas.openxmlformats.org/markup-compatibility/2006" xmlns:o="urn:schemas-microsoft-com:office:office" xmlns:r="http://schemas.openxmlformats.org/officeDocument/2006/relationships" xmlns:m="http://schemas.openxmlformats.org/officeDocument/2006/math" xmlns:v="urn:schemas-microsoft-com:vml" xmlns:wp14="http://schemas.microsoft.com/office/word/2010/wordprocessingDrawing" xmlns:wp="http://schemas.openxmlformats.org/drawingml/2006/wordprocessingDrawing" xmlns:w10="urn:schemas-microsoft-com:office:word" xmlns:w="http://schemas.openxmlformats.org/wordprocessingml/2006/main" xmlns:w14="http://schemas.microsoft.com/office/word/2010/wordml" xmlns:w15="http://schemas.microsoft.com/office/word/2012/wordml" xmlns:w16se="http://schemas.microsoft.com/office/word/2015/wordml/symex" xmlns:wpg="http://schemas.microsoft.com/office/word/2010/wordprocessingGroup" xmlns:wpi="http://schemas.microsoft.com/office/word/2010/wordprocessingInk" xmlns:wne="http://schemas.microsoft.com/office/word/2006/wordml" xmlns:wps="http://schemas.microsoft.com/office/word/2010/wordprocessingShape" mc:Ignorable="w14 w15 w16se wp14">
+<w:ftr xmlns:wpc="http://schemas.microsoft.com/office/word/2010/wordprocessingCanvas" xmlns:cx="http://schemas.microsoft.com/office/drawing/2014/chartex" xmlns:cx1="http://schemas.microsoft.com/office/drawing/2015/9/8/chartex" xmlns:cx2="http://schemas.microsoft.com/office/drawing/2015/10/21/chartex" xmlns:cx3="http://schemas.microsoft.com/office/drawing/2016/5/9/chartex" xmlns:cx4="http://schemas.microsoft.com/office/drawing/2016/5/10/chartex" xmlns:cx5="http://schemas.microsoft.com/office/drawing/2016/5/11/chartex" xmlns:cx6="http://schemas.microsoft.com/office/drawing/2016/5/12/chartex" xmlns:cx7="http://schemas.microsoft.com/office/drawing/2016/5/13/chartex" xmlns:cx8="http://schemas.microsoft.com/office/drawing/2016/5/14/chartex" xmlns:mc="http://schemas.openxmlformats.org/markup-compatibility/2006" xmlns:aink="http://schemas.microsoft.com/office/drawing/2016/ink" xmlns:am3d="http://schemas.microsoft.com/office/drawing/2017/model3d" xmlns:o="urn:schemas-microsoft-com:office:office" xmlns:oel="http://schemas.microsoft.com/office/2019/extlst" xmlns:r="http://schemas.openxmlformats.org/officeDocument/2006/relationships" xmlns:m="http://schemas.openxmlformats.org/officeDocument/2006/math" xmlns:v="urn:schemas-microsoft-com:vml" xmlns:wp14="http://schemas.microsoft.com/office/word/2010/wordprocessingDrawing" xmlns:wp="http://schemas.openxmlformats.org/drawingml/2006/wordprocessingDrawing" xmlns:w10="urn:schemas-microsoft-com:office:word" xmlns:w="http://schemas.openxmlformats.org/wordprocessingml/2006/main" xmlns:w14="http://schemas.microsoft.com/office/word/2010/wordml" xmlns:w15="http://schemas.microsoft.com/office/word/2012/wordml" xmlns:w16cex="http://schemas.microsoft.com/office/word/2018/wordml/cex" xmlns:w16cid="http://schemas.microsoft.com/office/word/2016/wordml/cid" xmlns:w16="http://schemas.microsoft.com/office/word/2018/wordml" xmlns:w16sdtdh="http://schemas.microsoft.com/office/word/2020/wordml/sdtdatahash" xmlns:w16se="http://schemas.microsoft.com/office/word/2015/wordml/symex" xmlns:wpg="http://schemas.microsoft.com/office/word/2010/wordprocessingGroup" xmlns:wpi="http://schemas.microsoft.com/office/word/2010/wordprocessingInk" xmlns:wne="http://schemas.microsoft.com/office/word/2006/wordml" xmlns:wps="http://schemas.microsoft.com/office/word/2010/wordprocessingShape" mc:Ignorable="w14 w15 w16se w16cid w16 w16cex w16sdtdh wp14">
   <w:p>
     <w:pPr>
       <w:pBdr>
@@ -18484,7 +18612,7 @@
 </file>
 
 <file path=word/footer2.xml><?xml version="1.0" encoding="utf-8"?>
-<w:ftr xmlns:wpc="http://schemas.microsoft.com/office/word/2010/wordprocessingCanvas" xmlns:cx="http://schemas.microsoft.com/office/drawing/2014/chartex" xmlns:cx1="http://schemas.microsoft.com/office/drawing/2015/9/8/chartex" xmlns:mc="http://schemas.openxmlformats.org/markup-compatibility/2006" xmlns:o="urn:schemas-microsoft-com:office:office" xmlns:r="http://schemas.openxmlformats.org/officeDocument/2006/relationships" xmlns:m="http://schemas.openxmlformats.org/officeDocument/2006/math" xmlns:v="urn:schemas-microsoft-com:vml" xmlns:wp14="http://schemas.microsoft.com/office/word/2010/wordprocessingDrawing" xmlns:wp="http://schemas.openxmlformats.org/drawingml/2006/wordprocessingDrawing" xmlns:w10="urn:schemas-microsoft-com:office:word" xmlns:w="http://schemas.openxmlformats.org/wordprocessingml/2006/main" xmlns:w14="http://schemas.microsoft.com/office/word/2010/wordml" xmlns:w15="http://schemas.microsoft.com/office/word/2012/wordml" xmlns:w16se="http://schemas.microsoft.com/office/word/2015/wordml/symex" xmlns:wpg="http://schemas.microsoft.com/office/word/2010/wordprocessingGroup" xmlns:wpi="http://schemas.microsoft.com/office/word/2010/wordprocessingInk" xmlns:wne="http://schemas.microsoft.com/office/word/2006/wordml" xmlns:wps="http://schemas.microsoft.com/office/word/2010/wordprocessingShape" mc:Ignorable="w14 w15 w16se wp14">
+<w:ftr xmlns:wpc="http://schemas.microsoft.com/office/word/2010/wordprocessingCanvas" xmlns:cx="http://schemas.microsoft.com/office/drawing/2014/chartex" xmlns:cx1="http://schemas.microsoft.com/office/drawing/2015/9/8/chartex" xmlns:cx2="http://schemas.microsoft.com/office/drawing/2015/10/21/chartex" xmlns:cx3="http://schemas.microsoft.com/office/drawing/2016/5/9/chartex" xmlns:cx4="http://schemas.microsoft.com/office/drawing/2016/5/10/chartex" xmlns:cx5="http://schemas.microsoft.com/office/drawing/2016/5/11/chartex" xmlns:cx6="http://schemas.microsoft.com/office/drawing/2016/5/12/chartex" xmlns:cx7="http://schemas.microsoft.com/office/drawing/2016/5/13/chartex" xmlns:cx8="http://schemas.microsoft.com/office/drawing/2016/5/14/chartex" xmlns:mc="http://schemas.openxmlformats.org/markup-compatibility/2006" xmlns:aink="http://schemas.microsoft.com/office/drawing/2016/ink" xmlns:am3d="http://schemas.microsoft.com/office/drawing/2017/model3d" xmlns:o="urn:schemas-microsoft-com:office:office" xmlns:oel="http://schemas.microsoft.com/office/2019/extlst" xmlns:r="http://schemas.openxmlformats.org/officeDocument/2006/relationships" xmlns:m="http://schemas.openxmlformats.org/officeDocument/2006/math" xmlns:v="urn:schemas-microsoft-com:vml" xmlns:wp14="http://schemas.microsoft.com/office/word/2010/wordprocessingDrawing" xmlns:wp="http://schemas.openxmlformats.org/drawingml/2006/wordprocessingDrawing" xmlns:w10="urn:schemas-microsoft-com:office:word" xmlns:w="http://schemas.openxmlformats.org/wordprocessingml/2006/main" xmlns:w14="http://schemas.microsoft.com/office/word/2010/wordml" xmlns:w15="http://schemas.microsoft.com/office/word/2012/wordml" xmlns:w16cex="http://schemas.microsoft.com/office/word/2018/wordml/cex" xmlns:w16cid="http://schemas.microsoft.com/office/word/2016/wordml/cid" xmlns:w16="http://schemas.microsoft.com/office/word/2018/wordml" xmlns:w16sdtdh="http://schemas.microsoft.com/office/word/2020/wordml/sdtdatahash" xmlns:w16se="http://schemas.microsoft.com/office/word/2015/wordml/symex" xmlns:wpg="http://schemas.microsoft.com/office/word/2010/wordprocessingGroup" xmlns:wpi="http://schemas.microsoft.com/office/word/2010/wordprocessingInk" xmlns:wne="http://schemas.microsoft.com/office/word/2006/wordml" xmlns:wps="http://schemas.microsoft.com/office/word/2010/wordprocessingShape" mc:Ignorable="w14 w15 w16se w16cid w16 w16cex w16sdtdh wp14">
   <w:p>
     <w:pPr>
       <w:pBdr>
@@ -18683,7 +18811,7 @@
 </file>
 
 <file path=word/footnotes.xml><?xml version="1.0" encoding="utf-8"?>
-<w:footnotes xmlns:wpc="http://schemas.microsoft.com/office/word/2010/wordprocessingCanvas" xmlns:cx="http://schemas.microsoft.com/office/drawing/2014/chartex" xmlns:cx1="http://schemas.microsoft.com/office/drawing/2015/9/8/chartex" xmlns:mc="http://schemas.openxmlformats.org/markup-compatibility/2006" xmlns:o="urn:schemas-microsoft-com:office:office" xmlns:r="http://schemas.openxmlformats.org/officeDocument/2006/relationships" xmlns:m="http://schemas.openxmlformats.org/officeDocument/2006/math" xmlns:v="urn:schemas-microsoft-com:vml" xmlns:wp14="http://schemas.microsoft.com/office/word/2010/wordprocessingDrawing" xmlns:wp="http://schemas.openxmlformats.org/drawingml/2006/wordprocessingDrawing" xmlns:w10="urn:schemas-microsoft-com:office:word" xmlns:w="http://schemas.openxmlformats.org/wordprocessingml/2006/main" xmlns:w14="http://schemas.microsoft.com/office/word/2010/wordml" xmlns:w15="http://schemas.microsoft.com/office/word/2012/wordml" xmlns:w16se="http://schemas.microsoft.com/office/word/2015/wordml/symex" xmlns:wpg="http://schemas.microsoft.com/office/word/2010/wordprocessingGroup" xmlns:wpi="http://schemas.microsoft.com/office/word/2010/wordprocessingInk" xmlns:wne="http://schemas.microsoft.com/office/word/2006/wordml" xmlns:wps="http://schemas.microsoft.com/office/word/2010/wordprocessingShape" mc:Ignorable="w14 w15 w16se wp14">
+<w:footnotes xmlns:wpc="http://schemas.microsoft.com/office/word/2010/wordprocessingCanvas" xmlns:cx="http://schemas.microsoft.com/office/drawing/2014/chartex" xmlns:cx1="http://schemas.microsoft.com/office/drawing/2015/9/8/chartex" xmlns:cx2="http://schemas.microsoft.com/office/drawing/2015/10/21/chartex" xmlns:cx3="http://schemas.microsoft.com/office/drawing/2016/5/9/chartex" xmlns:cx4="http://schemas.microsoft.com/office/drawing/2016/5/10/chartex" xmlns:cx5="http://schemas.microsoft.com/office/drawing/2016/5/11/chartex" xmlns:cx6="http://schemas.microsoft.com/office/drawing/2016/5/12/chartex" xmlns:cx7="http://schemas.microsoft.com/office/drawing/2016/5/13/chartex" xmlns:cx8="http://schemas.microsoft.com/office/drawing/2016/5/14/chartex" xmlns:mc="http://schemas.openxmlformats.org/markup-compatibility/2006" xmlns:aink="http://schemas.microsoft.com/office/drawing/2016/ink" xmlns:am3d="http://schemas.microsoft.com/office/drawing/2017/model3d" xmlns:o="urn:schemas-microsoft-com:office:office" xmlns:oel="http://schemas.microsoft.com/office/2019/extlst" xmlns:r="http://schemas.openxmlformats.org/officeDocument/2006/relationships" xmlns:m="http://schemas.openxmlformats.org/officeDocument/2006/math" xmlns:v="urn:schemas-microsoft-com:vml" xmlns:wp14="http://schemas.microsoft.com/office/word/2010/wordprocessingDrawing" xmlns:wp="http://schemas.openxmlformats.org/drawingml/2006/wordprocessingDrawing" xmlns:w10="urn:schemas-microsoft-com:office:word" xmlns:w="http://schemas.openxmlformats.org/wordprocessingml/2006/main" xmlns:w14="http://schemas.microsoft.com/office/word/2010/wordml" xmlns:w15="http://schemas.microsoft.com/office/word/2012/wordml" xmlns:w16cex="http://schemas.microsoft.com/office/word/2018/wordml/cex" xmlns:w16cid="http://schemas.microsoft.com/office/word/2016/wordml/cid" xmlns:w16="http://schemas.microsoft.com/office/word/2018/wordml" xmlns:w16sdtdh="http://schemas.microsoft.com/office/word/2020/wordml/sdtdatahash" xmlns:w16se="http://schemas.microsoft.com/office/word/2015/wordml/symex" xmlns:wpg="http://schemas.microsoft.com/office/word/2010/wordprocessingGroup" xmlns:wpi="http://schemas.microsoft.com/office/word/2010/wordprocessingInk" xmlns:wne="http://schemas.microsoft.com/office/word/2006/wordml" xmlns:wps="http://schemas.microsoft.com/office/word/2010/wordprocessingShape" mc:Ignorable="w14 w15 w16se w16cid w16 w16cex w16sdtdh wp14">
   <w:footnote w:type="separator" w:id="-1">
     <w:p>
       <w:pPr>
@@ -18708,7 +18836,7 @@
 </file>
 
 <file path=word/header1.xml><?xml version="1.0" encoding="utf-8"?>
-<w:hdr xmlns:wpc="http://schemas.microsoft.com/office/word/2010/wordprocessingCanvas" xmlns:cx="http://schemas.microsoft.com/office/drawing/2014/chartex" xmlns:cx1="http://schemas.microsoft.com/office/drawing/2015/9/8/chartex" xmlns:mc="http://schemas.openxmlformats.org/markup-compatibility/2006" xmlns:o="urn:schemas-microsoft-com:office:office" xmlns:r="http://schemas.openxmlformats.org/officeDocument/2006/relationships" xmlns:m="http://schemas.openxmlformats.org/officeDocument/2006/math" xmlns:v="urn:schemas-microsoft-com:vml" xmlns:wp14="http://schemas.microsoft.com/office/word/2010/wordprocessingDrawing" xmlns:wp="http://schemas.openxmlformats.org/drawingml/2006/wordprocessingDrawing" xmlns:w10="urn:schemas-microsoft-com:office:word" xmlns:w="http://schemas.openxmlformats.org/wordprocessingml/2006/main" xmlns:w14="http://schemas.microsoft.com/office/word/2010/wordml" xmlns:w15="http://schemas.microsoft.com/office/word/2012/wordml" xmlns:w16se="http://schemas.microsoft.com/office/word/2015/wordml/symex" xmlns:wpg="http://schemas.microsoft.com/office/word/2010/wordprocessingGroup" xmlns:wpi="http://schemas.microsoft.com/office/word/2010/wordprocessingInk" xmlns:wne="http://schemas.microsoft.com/office/word/2006/wordml" xmlns:wps="http://schemas.microsoft.com/office/word/2010/wordprocessingShape" mc:Ignorable="w14 w15 w16se wp14">
+<w:hdr xmlns:wpc="http://schemas.microsoft.com/office/word/2010/wordprocessingCanvas" xmlns:cx="http://schemas.microsoft.com/office/drawing/2014/chartex" xmlns:cx1="http://schemas.microsoft.com/office/drawing/2015/9/8/chartex" xmlns:cx2="http://schemas.microsoft.com/office/drawing/2015/10/21/chartex" xmlns:cx3="http://schemas.microsoft.com/office/drawing/2016/5/9/chartex" xmlns:cx4="http://schemas.microsoft.com/office/drawing/2016/5/10/chartex" xmlns:cx5="http://schemas.microsoft.com/office/drawing/2016/5/11/chartex" xmlns:cx6="http://schemas.microsoft.com/office/drawing/2016/5/12/chartex" xmlns:cx7="http://schemas.microsoft.com/office/drawing/2016/5/13/chartex" xmlns:cx8="http://schemas.microsoft.com/office/drawing/2016/5/14/chartex" xmlns:mc="http://schemas.openxmlformats.org/markup-compatibility/2006" xmlns:aink="http://schemas.microsoft.com/office/drawing/2016/ink" xmlns:am3d="http://schemas.microsoft.com/office/drawing/2017/model3d" xmlns:o="urn:schemas-microsoft-com:office:office" xmlns:oel="http://schemas.microsoft.com/office/2019/extlst" xmlns:r="http://schemas.openxmlformats.org/officeDocument/2006/relationships" xmlns:m="http://schemas.openxmlformats.org/officeDocument/2006/math" xmlns:v="urn:schemas-microsoft-com:vml" xmlns:wp14="http://schemas.microsoft.com/office/word/2010/wordprocessingDrawing" xmlns:wp="http://schemas.openxmlformats.org/drawingml/2006/wordprocessingDrawing" xmlns:w10="urn:schemas-microsoft-com:office:word" xmlns:w="http://schemas.openxmlformats.org/wordprocessingml/2006/main" xmlns:w14="http://schemas.microsoft.com/office/word/2010/wordml" xmlns:w15="http://schemas.microsoft.com/office/word/2012/wordml" xmlns:w16cex="http://schemas.microsoft.com/office/word/2018/wordml/cex" xmlns:w16cid="http://schemas.microsoft.com/office/word/2016/wordml/cid" xmlns:w16="http://schemas.microsoft.com/office/word/2018/wordml" xmlns:w16sdtdh="http://schemas.microsoft.com/office/word/2020/wordml/sdtdatahash" xmlns:w16se="http://schemas.microsoft.com/office/word/2015/wordml/symex" xmlns:wpg="http://schemas.microsoft.com/office/word/2010/wordprocessingGroup" xmlns:wpi="http://schemas.microsoft.com/office/word/2010/wordprocessingInk" xmlns:wne="http://schemas.microsoft.com/office/word/2006/wordml" xmlns:wps="http://schemas.microsoft.com/office/word/2010/wordprocessingShape" mc:Ignorable="w14 w15 w16se w16cid w16 w16cex w16sdtdh wp14">
   <w:p>
     <w:pPr>
       <w:pStyle w:val="Header"/>
@@ -18721,7 +18849,7 @@
 </file>
 
 <file path=word/header2.xml><?xml version="1.0" encoding="utf-8"?>
-<w:hdr xmlns:wpc="http://schemas.microsoft.com/office/word/2010/wordprocessingCanvas" xmlns:cx="http://schemas.microsoft.com/office/drawing/2014/chartex" xmlns:cx1="http://schemas.microsoft.com/office/drawing/2015/9/8/chartex" xmlns:mc="http://schemas.openxmlformats.org/markup-compatibility/2006" xmlns:o="urn:schemas-microsoft-com:office:office" xmlns:r="http://schemas.openxmlformats.org/officeDocument/2006/relationships" xmlns:m="http://schemas.openxmlformats.org/officeDocument/2006/math" xmlns:v="urn:schemas-microsoft-com:vml" xmlns:wp14="http://schemas.microsoft.com/office/word/2010/wordprocessingDrawing" xmlns:wp="http://schemas.openxmlformats.org/drawingml/2006/wordprocessingDrawing" xmlns:w10="urn:schemas-microsoft-com:office:word" xmlns:w="http://schemas.openxmlformats.org/wordprocessingml/2006/main" xmlns:w14="http://schemas.microsoft.com/office/word/2010/wordml" xmlns:w15="http://schemas.microsoft.com/office/word/2012/wordml" xmlns:w16se="http://schemas.microsoft.com/office/word/2015/wordml/symex" xmlns:wpg="http://schemas.microsoft.com/office/word/2010/wordprocessingGroup" xmlns:wpi="http://schemas.microsoft.com/office/word/2010/wordprocessingInk" xmlns:wne="http://schemas.microsoft.com/office/word/2006/wordml" xmlns:wps="http://schemas.microsoft.com/office/word/2010/wordprocessingShape" mc:Ignorable="w14 w15 w16se wp14">
+<w:hdr xmlns:wpc="http://schemas.microsoft.com/office/word/2010/wordprocessingCanvas" xmlns:cx="http://schemas.microsoft.com/office/drawing/2014/chartex" xmlns:cx1="http://schemas.microsoft.com/office/drawing/2015/9/8/chartex" xmlns:cx2="http://schemas.microsoft.com/office/drawing/2015/10/21/chartex" xmlns:cx3="http://schemas.microsoft.com/office/drawing/2016/5/9/chartex" xmlns:cx4="http://schemas.microsoft.com/office/drawing/2016/5/10/chartex" xmlns:cx5="http://schemas.microsoft.com/office/drawing/2016/5/11/chartex" xmlns:cx6="http://schemas.microsoft.com/office/drawing/2016/5/12/chartex" xmlns:cx7="http://schemas.microsoft.com/office/drawing/2016/5/13/chartex" xmlns:cx8="http://schemas.microsoft.com/office/drawing/2016/5/14/chartex" xmlns:mc="http://schemas.openxmlformats.org/markup-compatibility/2006" xmlns:aink="http://schemas.microsoft.com/office/drawing/2016/ink" xmlns:am3d="http://schemas.microsoft.com/office/drawing/2017/model3d" xmlns:o="urn:schemas-microsoft-com:office:office" xmlns:oel="http://schemas.microsoft.com/office/2019/extlst" xmlns:r="http://schemas.openxmlformats.org/officeDocument/2006/relationships" xmlns:m="http://schemas.openxmlformats.org/officeDocument/2006/math" xmlns:v="urn:schemas-microsoft-com:vml" xmlns:wp14="http://schemas.microsoft.com/office/word/2010/wordprocessingDrawing" xmlns:wp="http://schemas.openxmlformats.org/drawingml/2006/wordprocessingDrawing" xmlns:w10="urn:schemas-microsoft-com:office:word" xmlns:w="http://schemas.openxmlformats.org/wordprocessingml/2006/main" xmlns:w14="http://schemas.microsoft.com/office/word/2010/wordml" xmlns:w15="http://schemas.microsoft.com/office/word/2012/wordml" xmlns:w16cex="http://schemas.microsoft.com/office/word/2018/wordml/cex" xmlns:w16cid="http://schemas.microsoft.com/office/word/2016/wordml/cid" xmlns:w16="http://schemas.microsoft.com/office/word/2018/wordml" xmlns:w16sdtdh="http://schemas.microsoft.com/office/word/2020/wordml/sdtdatahash" xmlns:w16se="http://schemas.microsoft.com/office/word/2015/wordml/symex" xmlns:wpg="http://schemas.microsoft.com/office/word/2010/wordprocessingGroup" xmlns:wpi="http://schemas.microsoft.com/office/word/2010/wordprocessingInk" xmlns:wne="http://schemas.microsoft.com/office/word/2006/wordml" xmlns:wps="http://schemas.microsoft.com/office/word/2010/wordprocessingShape" mc:Ignorable="w14 w15 w16se w16cid w16 w16cex w16sdtdh wp14">
   <w:p>
     <w:pPr>
       <w:pStyle w:val="Header"/>
@@ -18734,7 +18862,7 @@
 </file>
 
 <file path=word/styles.xml><?xml version="1.0" encoding="utf-8"?>
-<w:styles xmlns:mc="http://schemas.openxmlformats.org/markup-compatibility/2006" xmlns:r="http://schemas.openxmlformats.org/officeDocument/2006/relationships" xmlns:w="http://schemas.openxmlformats.org/wordprocessingml/2006/main" xmlns:w14="http://schemas.microsoft.com/office/word/2010/wordml" xmlns:w15="http://schemas.microsoft.com/office/word/2012/wordml" xmlns:w16se="http://schemas.microsoft.com/office/word/2015/wordml/symex" mc:Ignorable="w14 w15 w16se">
+<w:styles xmlns:mc="http://schemas.openxmlformats.org/markup-compatibility/2006" xmlns:r="http://schemas.openxmlformats.org/officeDocument/2006/relationships" xmlns:w="http://schemas.openxmlformats.org/wordprocessingml/2006/main" xmlns:w14="http://schemas.microsoft.com/office/word/2010/wordml" xmlns:w15="http://schemas.microsoft.com/office/word/2012/wordml" xmlns:w16cex="http://schemas.microsoft.com/office/word/2018/wordml/cex" xmlns:w16cid="http://schemas.microsoft.com/office/word/2016/wordml/cid" xmlns:w16="http://schemas.microsoft.com/office/word/2018/wordml" xmlns:w16sdtdh="http://schemas.microsoft.com/office/word/2020/wordml/sdtdatahash" xmlns:w16se="http://schemas.microsoft.com/office/word/2015/wordml/symex" mc:Ignorable="w14 w15 w16se w16cid w16 w16cex w16sdtdh">
   <w:docDefaults>
     <w:rPrDefault>
       <w:rPr>
@@ -18744,7 +18872,7 @@
     </w:rPrDefault>
     <w:pPrDefault/>
   </w:docDefaults>
-  <w:latentStyles w:defLockedState="0" w:defUIPriority="99" w:defSemiHidden="0" w:defUnhideWhenUsed="0" w:defQFormat="0" w:count="371">
+  <w:latentStyles w:defLockedState="0" w:defUIPriority="99" w:defSemiHidden="0" w:defUnhideWhenUsed="0" w:defQFormat="0" w:count="376">
     <w:lsdException w:name="Normal" w:uiPriority="0" w:qFormat="1"/>
     <w:lsdException w:name="heading 1" w:uiPriority="9" w:qFormat="1"/>
     <w:lsdException w:name="heading 2" w:semiHidden="1" w:uiPriority="9" w:unhideWhenUsed="1" w:qFormat="1"/>
@@ -18850,7 +18978,6 @@
     <w:lsdException w:name="HTML Sample" w:semiHidden="1" w:unhideWhenUsed="1"/>
     <w:lsdException w:name="HTML Typewriter" w:semiHidden="1" w:unhideWhenUsed="1"/>
     <w:lsdException w:name="HTML Variable" w:semiHidden="1" w:unhideWhenUsed="1"/>
-    <w:lsdException w:name="Normal Table" w:semiHidden="1" w:unhideWhenUsed="1"/>
     <w:lsdException w:name="annotation subject" w:semiHidden="1" w:unhideWhenUsed="1"/>
     <w:lsdException w:name="No List" w:semiHidden="1" w:unhideWhenUsed="1"/>
     <w:lsdException w:name="Outline List 1" w:semiHidden="1" w:unhideWhenUsed="1"/>
@@ -18893,11 +19020,8 @@
     <w:lsdException w:name="Table Contemporary" w:semiHidden="1" w:unhideWhenUsed="1"/>
     <w:lsdException w:name="Table Elegant" w:semiHidden="1" w:unhideWhenUsed="1"/>
     <w:lsdException w:name="Table Professional" w:semiHidden="1" w:unhideWhenUsed="1"/>
-    <w:lsdException w:name="Table Subtle 1" w:semiHidden="1" w:unhideWhenUsed="1"/>
     <w:lsdException w:name="Table Subtle 2" w:semiHidden="1" w:unhideWhenUsed="1"/>
     <w:lsdException w:name="Table Web 1" w:semiHidden="1" w:unhideWhenUsed="1"/>
-    <w:lsdException w:name="Table Web 2" w:semiHidden="1" w:unhideWhenUsed="1"/>
-    <w:lsdException w:name="Table Web 3" w:semiHidden="1" w:unhideWhenUsed="1"/>
     <w:lsdException w:name="Balloon Text" w:semiHidden="1" w:unhideWhenUsed="1"/>
     <w:lsdException w:name="Table Grid" w:uiPriority="59"/>
     <w:lsdException w:name="Table Theme" w:semiHidden="1" w:unhideWhenUsed="1"/>
@@ -19116,6 +19240,11 @@
     <w:lsdException w:name="List Table 5 Dark Accent 6" w:uiPriority="50"/>
     <w:lsdException w:name="List Table 6 Colorful Accent 6" w:uiPriority="51"/>
     <w:lsdException w:name="List Table 7 Colorful Accent 6" w:uiPriority="52"/>
+    <w:lsdException w:name="Mention" w:semiHidden="1" w:unhideWhenUsed="1"/>
+    <w:lsdException w:name="Smart Hyperlink" w:semiHidden="1" w:unhideWhenUsed="1"/>
+    <w:lsdException w:name="Hashtag" w:semiHidden="1" w:unhideWhenUsed="1"/>
+    <w:lsdException w:name="Unresolved Mention" w:semiHidden="1" w:unhideWhenUsed="1"/>
+    <w:lsdException w:name="Smart Link" w:semiHidden="1" w:unhideWhenUsed="1"/>
   </w:latentStyles>
   <w:style w:type="paragraph" w:default="1" w:styleId="Normal">
     <w:name w:val="Normal"/>

</xml_diff>